<commit_message>
moved insdelF discussion to separate file for editing and changed to zotero bookmarks
</commit_message>
<xml_diff>
--- a/ms-2026-01-17v2.docx
+++ b/ms-2026-01-17v2.docx
@@ -729,8 +729,10 @@
       </w:r>
       <w:bookmarkStart w:id="4" w:name="ZOTERO_BREF_DDRXI6EgPLjA"/>
       <w:r>
-        <w:rPr/>
-        <w:t>(Alexandrov et al. 2020; 2014; Nik-Zainal et al. 2012; Degasperi et al. 2022; Chen et al. 2024; Jin et al. 2024; Koh et al. 2025)</w:t>
+        <w:rPr>
+          <w:rFonts w:hint="eastAsia"/>
+        </w:rPr>
+        <w:t>(Alexandrov et al. 2020; 2014; Nik-Zainal et al. 2012; Degasperi et al. 2022; Chen et al. 2024; Jin et al. 2024; Koh et al. 2025a)</w:t>
       </w:r>
       <w:bookmarkEnd w:id="4"/>
       <w:r>
@@ -836,29 +838,139 @@
       <w:bookmarkStart w:id="8" w:name="ZOTERO_BREF_Yu0snU1feDwM"/>
       <w:r>
         <w:rPr/>
-        <w:t>(Davies et al. 2017)</w:t>
-      </w:r>
+        <w:t>(Davies et a</w:t>
+      </w:r>
+      <w:r>
+        <w:rPr>
+          <w:shd w:fill="auto" w:val="clear"/>
+        </w:rPr>
+        <w:t>l. 2017)</w:t>
+      </w:r>
+      <w:bookmarkStart w:id="9" w:name="ZOTERO_BREF_0R4W6QbbYRxt"/>
       <w:bookmarkEnd w:id="8"/>
       <w:r>
-        <w:rPr/>
-        <w:t>,</w:t>
-      </w:r>
-      <w:r>
+        <w:rPr>
+          <w:shd w:fill="auto" w:val="clear"/>
+        </w:rPr>
+        <w:t>(Koh et al. 2025b)</w:t>
+      </w:r>
+      <w:bookmarkStart w:id="10" w:name="ZOTERO_BREF_hhD988u0jN7V"/>
+      <w:bookmarkEnd w:id="9"/>
+      <w:r>
+        <w:rPr>
+          <w:shd w:fill="auto" w:val="clear"/>
+        </w:rPr>
+        <w:t>(Huang et al. 2015)</w:t>
+      </w:r>
+      <w:bookmarkEnd w:id="10"/>
+      <w:r>
+        <w:rPr>
+          <w:shd w:fill="auto" w:val="clear"/>
+        </w:rPr>
+        <w:t xml:space="preserve"> and a rar</w:t>
+      </w:r>
+      <w:r>
+        <w:rPr/>
+        <w:t xml:space="preserve">e indel hypermutator phenotype due to a mutation in topoisomerase 2 alpha </w:t>
+      </w:r>
+      <w:bookmarkStart w:id="11" w:name="ZOTERO_BREF_D2iecPnvmjdB"/>
+      <w:r>
+        <w:rPr/>
+        <w:t>(Boot et al. 2022)</w:t>
+      </w:r>
+      <w:r>
+        <w:fldChar w:fldCharType="begin"/>
+      </w:r>
+      <w:r>
+        <w:rPr/>
+        <w:instrText xml:space="preserve">ADDIN ZOTERO_ITEM CSL_CITATION {"citationID":"cuOTYsMj","properties":{"formattedCitation":"(Davies et al. 2017; Cooper et al. 2010; Grolleman et al. 2019)","plainCitation":"(Davies et al. 2017; Cooper et al. 2010; Grolleman et al. 2019)","dontUpdate":true,"noteIndex":0},"citationItems":[{"id":"LB8OR9DJ/tgI39TZW","uris":["http://zotero.org/users/14858941/items/FX3CFPG5"],"itemData":{"id":713,"type":"article-journal","abstract":"Approximately 1-5% of breast cancers are attributed to inherited mutations in BRCA1 or BRCA2 and are selectively sensitive to poly(ADP-ribose) polymerase (PARP) inhibitors. In other cancer types, germline and/or somatic mutations in BRCA1 and/or BRCA2 (BRCA1/BRCA2) also confer selective sensitivity to PARP inhibitors. Thus, assays to detect BRCA1/BRCA2-deficient tumors have been sought. Recently, somatic substitution, insertion/deletion and rearrangement patterns, or 'mutational signatures', were associated with BRCA1/BRCA2 dysfunction. Herein we used a lasso logistic regression model to identify six distinguishing mutational signatures predictive of BRCA1/BRCA2 deficiency. A weighted model called HRDetect was developed to accurately detect BRCA1/BRCA2-deficient samples. HRDetect identifies BRCA1/BRCA2-deficient tumors with 98.7% sensitivity (area under the curve (AUC) = 0.98). Application of this model in a cohort of 560 individuals with breast cancer, of whom 22 were known to carry a germline BRCA1 or BRCA2 mutation, allowed us to identify an additional 22 tumors with somatic loss of BRCA1 or BRCA2 and 47 tumors with functional BRCA1/BRCA2 deficiency where no mutation was detected. We validated HRDetect on independent cohorts of breast, ovarian and pancreatic cancers and demonstrated its efficacy in alternative sequencing strategies. Integrating all of the classes of mutational signatures thus reveals a larger proportion of individuals with breast cancer harboring BRCA1/BRCA2 deficiency (up to 22%) than hitherto appreciated (∼1-5%) who could have selective therapeutic sensitivity to PARP inhibition.","container-title":"Nature Medicine","DOI":"10.1038/nm.4292","ISSN":"1546170X","issue":"4","note":"PMID: 28288110\npublisher: Nature Publishing Group","page":"517-525","title":"HRDetect is a predictor of BRCA1 and BRCA2 deficiency based on mutational signatures","volume":"23","author":[{"family":"Davies","given":"Helen"},{"family":"Glodzik","given":"Dominik"},{"family":"Morganella","given":"Sandro"},{"family":"Yates","given":"Lucy R."},{"family":"Staaf","given":"Johan"},{"family":"Zou","given":"Xueqing"},{"family":"Ramakrishna","given":"Manasa"},{"family":"Martin","given":"Sancha"},{"family":"Boyault","given":"Sandrine"},{"family":"Sieuwerts","given":"Anieta M."},{"family":"Simpson","given":"Peter T."},{"family":"King","given":"Tari A."},{"family":"Raine","given":"Keiran"},{"family":"Eyfjord","given":"Jorunn E."},{"family":"Kong","given":"Gu"},{"family":"Borg","given":"Åke"},{"family":"Birney","given":"Ewan"},{"family":"Stunnenberg","given":"Hendrik G."},{"family":"Van De Vijver","given":"Marc J."},{"family":"Børresen-Dale","given":"Anne Lise"},{"family":"Martens","given":"John W.M."},{"family":"Span","given":"Paul N."},{"family":"Lakhani","given":"Sunil R."},{"family":"Vincent-Salomon","given":"Anne"},{"family":"Sotiriou","given":"Christos"},{"family":"Tutt","given":"Andrew"},{"family":"Thompson","given":"Alastair M."},{"family":"Van Laere","given":"Steven"},{"family":"Richardson","given":"Andrea L."},{"family":"Viari","given":"Alain"},{"family":"Campbell","given":"Peter J."},{"family":"Stratton","given":"Michael R."},{"family":"Nik-Zainal","given":"Serena"}],"issued":{"date-parts":[["2017",4,1]]}}},{"id":"LB8OR9DJ/a9CwVIGa","uris":["http://zotero.org/users/14858941/items/8FL9VAM8"],"itemData":{"id":717,"type":"report","abstract":"The cytosine-guanine (CpG) dinucleotide has long been known to be a hotspot for pathological mutation in the human genome. This hypermutability is related to its role as the major site of cytosine methylation with the attendant risk of spontaneous deamination of 5-methylcytosine (5mC) to yield thymine. Cytosine methylation, however, also occurs in the context of CpNpG sites in the human genome, an unsurprising finding since the intrinsic symmetry of CpNpG renders it capable of supporting a semi-conservative model of replication of the methylation pattern. Recently, it has become clear that significant DNA methylation occurs in a CpHpG context (where H ¼ A, C or T) in a variety of human somatic tissues. If we assume that CpHpG methylation also occurs in the germline, and that 5mC deamination can occur within a CpHpG context, then we might surmise that methylated CpHpG sites could also constitute mutation hotspots causing human genetic disease. To test this postulate, 54,625 missense and nonsense mutations from 2,113 genes causing inherited disease were retrieved from the Human Gene Mutation Database (http://www.hgmd.org). Some 18.2 per cent of these pathological lesions were found to be C ! Tand G ! A transitions located in CpG dinucleotides (compatible with a model of methylation-mediated deamination of 5mC), an approximately tenfold higher proportion than would have been expected by chance alone. The corresponding proportion for the CpHpG trinucleotide was 9.9 per cent, an approximately twofold higher proportion than would have been expected by chance. We therefore estimate that 5 per cent of missense/nonsense mutations causing human inherited disease may be attributable to methylation-mediated deamination of 5mC within a CpHpG context.","title":"Methylation-mediated deamination of 5-methylcytosine appears to give rise to mutations causing human inherited disease in CpNpG trinucleotides, as well as in CpG dinucleotides","URL":"http://www.hgmd.org","author":[{"family":"Cooper","given":"David N"},{"family":"Mort","given":"Matthew"},{"family":"Stenson","given":"Peter D"},{"family":"Ball","given":"Edward V"},{"family":"Chuzhanova","given":"Nadia A"}],"issued":{"date-parts":[["2010"]]}}},{"id":"LB8OR9DJ/h3OtBvRM","uris":["http://zotero.org/users/14858941/items/VWVTSC8I"],"itemData":{"id":711,"type":"article-journal","abstract":"Biallelic germline mutations affecting NTHL1 predispose carriers to adenomatous polyposis and colorectal cancer, but the complete phenotype is unknown. We describe 29 individuals carrying biallelic germline NTHL1 mutations from 17 families, of which 26 developed one (n = 10) or multiple (n = 16) malignancies in 14 different tissues. An unexpected high breast cancer incidence was observed in female carriers (60%). Mutational signature analysis of 14 tumors from 7 organs revealed that NTHL1 deficiency underlies the main mutational process in all but one of the tumors (93%). These results reveal NTHL1 as a multi-tumor predisposition gene with a high lifetime risk for extracolonic cancers and a typical mutational signature observed across tumor types, which can assist in the recognition of this syndrome.","container-title":"Cancer Cell","DOI":"10.1016/j.ccell.2018.12.011","ISSN":"18783686","issue":"2","note":"PMID: 30753826\npublisher: Cell Press","page":"256-266.e5","title":"Mutational Signature Analysis Reveals NTHL1 Deficiency to Cause a Multi-tumor Phenotype","volume":"35","author":[{"family":"Grolleman","given":"Judith E."},{"family":"Voer","given":"Richarda M.","non-dropping-particle":"de"},{"family":"Elsayed","given":"Fadwa A."},{"family":"Nielsen","given":"Maartje"},{"family":"Weren","given":"Robbert D.A."},{"family":"Palles","given":"Claire"},{"family":"Ligtenberg","given":"Marjolijn J.L."},{"family":"Vos","given":"Janet R."},{"family":"Broeke","given":"Sanne W.","non-dropping-particle":"ten"},{"family":"Miranda","given":"Noel F.C.C.","non-dropping-particle":"de"},{"family":"Kuiper","given":"Renske A."},{"family":"Kamping","given":"Eveline J."},{"family":"Jansen","given":"Erik A.M."},{"family":"Vink-Börger","given":"M. Elisa"},{"family":"Popp","given":"Isabell"},{"family":"Lang","given":"Alois"},{"family":"Spier","given":"Isabel"},{"family":"Hüneburg","given":"Robert"},{"family":"James","given":"Paul A."},{"family":"Li","given":"Na"},{"family":"Staninova","given":"Marija"},{"family":"Lindsay","given":"Helen"},{"family":"Cockburn","given":"David"},{"family":"Spasic-Boskovic","given":"Olivera"},{"family":"Clendenning","given":"Mark"},{"family":"Sweet","given":"Kevin"},{"family":"Capellá","given":"Gabriel"},{"family":"Sjursen","given":"Wenche"},{"family":"Høberg-Vetti","given":"Hildegunn"},{"family":"Jongmans","given":"Marjolijn C."},{"family":"Neveling","given":"Kornelia"},{"family":"Geurts van Kessel","given":"Ad"},{"family":"Morreau","given":"Hans"},{"family":"Hes","given":"Frederik J."},{"family":"Sijmons","given":"Rolf H."},{"family":"Schackert","given":"Hans K."},{"family":"Ruiz-Ponte","given":"Clara"},{"family":"Dymerska","given":"Dagmara"},{"family":"Lubinski","given":"Jan"},{"family":"Rivera","given":"Barbara"},{"family":"Foulkes","given":"William D."},{"family":"Tomlinson","given":"Ian P."},{"family":"Valle","given":"Laura"},{"family":"Buchanan","given":"Daniel D."},{"family":"Kenwrick","given":"Sue"},{"family":"Adlard","given":"Julian"},{"family":"Dimovski","given":"Aleksandar J."},{"family":"Campbell","given":"Ian G."},{"family":"Aretz","given":"Stefan"},{"family":"Schindler","given":"Detlev"},{"family":"Wezel","given":"Tom","non-dropping-particle":"van"},{"family":"Hoogerbrugge","given":"Nicoline"},{"family":"Kuiper","given":"Roland P."}],"issued":{"date-parts":[["2019",2,11]]}}}],"schema":"https://github.com/citation-style-language/schema/raw/master/csl-citation.json"}</w:instrText>
+      </w:r>
+      <w:bookmarkEnd w:id="11"/>
+      <w:r>
+        <w:rPr/>
+      </w:r>
+      <w:r>
+        <w:rPr/>
+        <w:fldChar w:fldCharType="separate"/>
+      </w:r>
+      <w:r>
+        <w:rPr/>
+      </w:r>
+      <w:r>
+        <w:rPr>
+          <w:rStyle w:val="normalfirstChar"/>
+        </w:rPr>
+        <w:t>(Boot et al. 2022)</w:t>
+      </w:r>
+      <w:r>
+        <w:rPr/>
+      </w:r>
+      <w:r>
+        <w:rPr/>
+        <w:fldChar w:fldCharType="end"/>
+      </w:r>
+      <w:r>
+        <w:rPr>
+          <w:rStyle w:val="normalfirstChar"/>
+        </w:rPr>
+        <w:t xml:space="preserve">. </w:t>
+      </w:r>
+      <w:r>
+        <w:rPr/>
+        <w:t xml:space="preserve">Despite their importance, indel signatures have received less attention than SBS signatures. </w:t>
+      </w:r>
+      <w:r>
+        <w:rPr/>
+        <w:t xml:space="preserve">Symptomatic of this, </w:t>
+      </w:r>
+      <w:r>
+        <w:rPr/>
+        <w:t xml:space="preserve">COSMIC v3.5 catalogs 25 indel signatures compared to 78 SBS signatures. </w:t>
+      </w:r>
+    </w:p>
+    <w:p>
+      <w:pPr>
+        <w:pStyle w:val="Normal"/>
         <w:rPr>
           <w:shd w:fill="FFFF00" w:val="clear"/>
         </w:rPr>
-        <w:t xml:space="preserve"> &lt;add Mini’s MSI paper, and Koh et al&gt;</w:t>
-      </w:r>
-      <w:r>
-        <w:rPr/>
-        <w:t xml:space="preserve"> and a rare indel hypermutator phenotype due to a mutation in topoisomerase 2 alpha </w:t>
+      </w:pPr>
+      <w:r>
+        <w:rPr>
+          <w:shd w:fill="FFFF00" w:val="clear"/>
+        </w:rPr>
+        <w:t xml:space="preserve">&lt;check Koh et all counts for indels: 5 * 7 + 2 = 32 including 4 artifacts&gt; </w:t>
+      </w:r>
+    </w:p>
+    <w:p>
+      <w:pPr>
+        <w:pStyle w:val="Normal"/>
+        <w:rPr>
+          <w:shd w:fill="FFFF00" w:val="clear"/>
+        </w:rPr>
+      </w:pPr>
+      <w:r>
+        <w:rPr>
+          <w:shd w:fill="FFFF00" w:val="clear"/>
+        </w:rPr>
+        <w:t>&lt; cosmic SBS: 3 columns| sbs3 to sbs20 9 | sbs22b to sbs42 8 | sbs85 to sbs110 9 &gt;</w:t>
+      </w:r>
+    </w:p>
+    <w:p>
+      <w:pPr>
+        <w:pStyle w:val="Normal"/>
+        <w:rPr/>
+      </w:pPr>
+      <w:r>
+        <w:rPr/>
+        <w:t xml:space="preserve">The first widely used classification of indels recognizes 83 indel types </w:t>
       </w:r>
       <w:r>
         <w:fldChar w:fldCharType="begin"/>
       </w:r>
       <w:r>
         <w:rPr/>
-        <w:instrText xml:space="preserve">ADDIN ZOTERO_ITEM CSL_CITATION {"citationID":"cuOTYsMj","properties":{"formattedCitation":"(Davies et al. 2017; Cooper et al. 2010; Grolleman et al. 2019)","plainCitation":"(Davies et al. 2017; Cooper et al. 2010; Grolleman et al. 2019)","dontUpdate":true,"noteIndex":0},"citationItems":[{"id":"LB8OR9DJ/tgI39TZW","uris":["http://zotero.org/users/14858941/items/FX3CFPG5"],"itemData":{"id":713,"type":"article-journal","abstract":"Approximately 1-5% of breast cancers are attributed to inherited mutations in BRCA1 or BRCA2 and are selectively sensitive to poly(ADP-ribose) polymerase (PARP) inhibitors. In other cancer types, germline and/or somatic mutations in BRCA1 and/or BRCA2 (BRCA1/BRCA2) also confer selective sensitivity to PARP inhibitors. Thus, assays to detect BRCA1/BRCA2-deficient tumors have been sought. Recently, somatic substitution, insertion/deletion and rearrangement patterns, or 'mutational signatures', were associated with BRCA1/BRCA2 dysfunction. Herein we used a lasso logistic regression model to identify six distinguishing mutational signatures predictive of BRCA1/BRCA2 deficiency. A weighted model called HRDetect was developed to accurately detect BRCA1/BRCA2-deficient samples. HRDetect identifies BRCA1/BRCA2-deficient tumors with 98.7% sensitivity (area under the curve (AUC) = 0.98). Application of this model in a cohort of 560 individuals with breast cancer, of whom 22 were known to carry a germline BRCA1 or BRCA2 mutation, allowed us to identify an additional 22 tumors with somatic loss of BRCA1 or BRCA2 and 47 tumors with functional BRCA1/BRCA2 deficiency where no mutation was detected. We validated HRDetect on independent cohorts of breast, ovarian and pancreatic cancers and demonstrated its efficacy in alternative sequencing strategies. Integrating all of the classes of mutational signatures thus reveals a larger proportion of individuals with breast cancer harboring BRCA1/BRCA2 deficiency (up to 22%) than hitherto appreciated (∼1-5%) who could have selective therapeutic sensitivity to PARP inhibition.","container-title":"Nature Medicine","DOI":"10.1038/nm.4292","ISSN":"1546170X","issue":"4","note":"PMID: 28288110\npublisher: Nature Publishing Group","page":"517-525","title":"HRDetect is a predictor of BRCA1 and BRCA2 deficiency based on mutational signatures","volume":"23","author":[{"family":"Davies","given":"Helen"},{"family":"Glodzik","given":"Dominik"},{"family":"Morganella","given":"Sandro"},{"family":"Yates","given":"Lucy R."},{"family":"Staaf","given":"Johan"},{"family":"Zou","given":"Xueqing"},{"family":"Ramakrishna","given":"Manasa"},{"family":"Martin","given":"Sancha"},{"family":"Boyault","given":"Sandrine"},{"family":"Sieuwerts","given":"Anieta M."},{"family":"Simpson","given":"Peter T."},{"family":"King","given":"Tari A."},{"family":"Raine","given":"Keiran"},{"family":"Eyfjord","given":"Jorunn E."},{"family":"Kong","given":"Gu"},{"family":"Borg","given":"Åke"},{"family":"Birney","given":"Ewan"},{"family":"Stunnenberg","given":"Hendrik G."},{"family":"Van De Vijver","given":"Marc J."},{"family":"Børresen-Dale","given":"Anne Lise"},{"family":"Martens","given":"John W.M."},{"family":"Span","given":"Paul N."},{"family":"Lakhani","given":"Sunil R."},{"family":"Vincent-Salomon","given":"Anne"},{"family":"Sotiriou","given":"Christos"},{"family":"Tutt","given":"Andrew"},{"family":"Thompson","given":"Alastair M."},{"family":"Van Laere","given":"Steven"},{"family":"Richardson","given":"Andrea L."},{"family":"Viari","given":"Alain"},{"family":"Campbell","given":"Peter J."},{"family":"Stratton","given":"Michael R."},{"family":"Nik-Zainal","given":"Serena"}],"issued":{"date-parts":[["2017",4,1]]}}},{"id":"LB8OR9DJ/a9CwVIGa","uris":["http://zotero.org/users/14858941/items/8FL9VAM8"],"itemData":{"id":717,"type":"report","abstract":"The cytosine-guanine (CpG) dinucleotide has long been known to be a hotspot for pathological mutation in the human genome. This hypermutability is related to its role as the major site of cytosine methylation with the attendant risk of spontaneous deamination of 5-methylcytosine (5mC) to yield thymine. Cytosine methylation, however, also occurs in the context of CpNpG sites in the human genome, an unsurprising finding since the intrinsic symmetry of CpNpG renders it capable of supporting a semi-conservative model of replication of the methylation pattern. Recently, it has become clear that significant DNA methylation occurs in a CpHpG context (where H ¼ A, C or T) in a variety of human somatic tissues. If we assume that CpHpG methylation also occurs in the germline, and that 5mC deamination can occur within a CpHpG context, then we might surmise that methylated CpHpG sites could also constitute mutation hotspots causing human genetic disease. To test this postulate, 54,625 missense and nonsense mutations from 2,113 genes causing inherited disease were retrieved from the Human Gene Mutation Database (http://www.hgmd.org). Some 18.2 per cent of these pathological lesions were found to be C ! Tand G ! A transitions located in CpG dinucleotides (compatible with a model of methylation-mediated deamination of 5mC), an approximately tenfold higher proportion than would have been expected by chance alone. The corresponding proportion for the CpHpG trinucleotide was 9.9 per cent, an approximately twofold higher proportion than would have been expected by chance. We therefore estimate that 5 per cent of missense/nonsense mutations causing human inherited disease may be attributable to methylation-mediated deamination of 5mC within a CpHpG context.","title":"Methylation-mediated deamination of 5-methylcytosine appears to give rise to mutations causing human inherited disease in CpNpG trinucleotides, as well as in CpG dinucleotides","URL":"http://www.hgmd.org","author":[{"family":"Cooper","given":"David N"},{"family":"Mort","given":"Matthew"},{"family":"Stenson","given":"Peter D"},{"family":"Ball","given":"Edward V"},{"family":"Chuzhanova","given":"Nadia A"}],"issued":{"date-parts":[["2010"]]}}},{"id":"LB8OR9DJ/h3OtBvRM","uris":["http://zotero.org/users/14858941/items/VWVTSC8I"],"itemData":{"id":711,"type":"article-journal","abstract":"Biallelic germline mutations affecting NTHL1 predispose carriers to adenomatous polyposis and colorectal cancer, but the complete phenotype is unknown. We describe 29 individuals carrying biallelic germline NTHL1 mutations from 17 families, of which 26 developed one (n = 10) or multiple (n = 16) malignancies in 14 different tissues. An unexpected high breast cancer incidence was observed in female carriers (60%). Mutational signature analysis of 14 tumors from 7 organs revealed that NTHL1 deficiency underlies the main mutational process in all but one of the tumors (93%). These results reveal NTHL1 as a multi-tumor predisposition gene with a high lifetime risk for extracolonic cancers and a typical mutational signature observed across tumor types, which can assist in the recognition of this syndrome.","container-title":"Cancer Cell","DOI":"10.1016/j.ccell.2018.12.011","ISSN":"18783686","issue":"2","note":"PMID: 30753826\npublisher: Cell Press","page":"256-266.e5","title":"Mutational Signature Analysis Reveals NTHL1 Deficiency to Cause a Multi-tumor Phenotype","volume":"35","author":[{"family":"Grolleman","given":"Judith E."},{"family":"Voer","given":"Richarda M.","non-dropping-particle":"de"},{"family":"Elsayed","given":"Fadwa A."},{"family":"Nielsen","given":"Maartje"},{"family":"Weren","given":"Robbert D.A."},{"family":"Palles","given":"Claire"},{"family":"Ligtenberg","given":"Marjolijn J.L."},{"family":"Vos","given":"Janet R."},{"family":"Broeke","given":"Sanne W.","non-dropping-particle":"ten"},{"family":"Miranda","given":"Noel F.C.C.","non-dropping-particle":"de"},{"family":"Kuiper","given":"Renske A."},{"family":"Kamping","given":"Eveline J."},{"family":"Jansen","given":"Erik A.M."},{"family":"Vink-Börger","given":"M. Elisa"},{"family":"Popp","given":"Isabell"},{"family":"Lang","given":"Alois"},{"family":"Spier","given":"Isabel"},{"family":"Hüneburg","given":"Robert"},{"family":"James","given":"Paul A."},{"family":"Li","given":"Na"},{"family":"Staninova","given":"Marija"},{"family":"Lindsay","given":"Helen"},{"family":"Cockburn","given":"David"},{"family":"Spasic-Boskovic","given":"Olivera"},{"family":"Clendenning","given":"Mark"},{"family":"Sweet","given":"Kevin"},{"family":"Capellá","given":"Gabriel"},{"family":"Sjursen","given":"Wenche"},{"family":"Høberg-Vetti","given":"Hildegunn"},{"family":"Jongmans","given":"Marjolijn C."},{"family":"Neveling","given":"Kornelia"},{"family":"Geurts van Kessel","given":"Ad"},{"family":"Morreau","given":"Hans"},{"family":"Hes","given":"Frederik J."},{"family":"Sijmons","given":"Rolf H."},{"family":"Schackert","given":"Hans K."},{"family":"Ruiz-Ponte","given":"Clara"},{"family":"Dymerska","given":"Dagmara"},{"family":"Lubinski","given":"Jan"},{"family":"Rivera","given":"Barbara"},{"family":"Foulkes","given":"William D."},{"family":"Tomlinson","given":"Ian P."},{"family":"Valle","given":"Laura"},{"family":"Buchanan","given":"Daniel D."},{"family":"Kenwrick","given":"Sue"},{"family":"Adlard","given":"Julian"},{"family":"Dimovski","given":"Aleksandar J."},{"family":"Campbell","given":"Ian G."},{"family":"Aretz","given":"Stefan"},{"family":"Schindler","given":"Detlev"},{"family":"Wezel","given":"Tom","non-dropping-particle":"van"},{"family":"Hoogerbrugge","given":"Nicoline"},{"family":"Kuiper","given":"Roland P."}],"issued":{"date-parts":[["2019",2,11]]}}}],"schema":"https://github.com/citation-style-language/schema/raw/master/csl-citation.json"}</w:instrText>
+        <w:instrText xml:space="preserve">ADDIN ZOTERO_ITEM CSL_CITATION {"citationID":"fIiqgmcK","properties":{"formattedCitation":"(Alexandrov et al. 2020)","plainCitation":"(Alexandrov et al. 2020)","dontUpdate":true,"noteIndex":0},"citationItems":[{"id":"LB8OR9DJ/jGITRxMJ","uris":["http://zotero.org/users/14858941/items/D4J6FKUG"],"itemData":{"id":659,"type":"article-journal","abstract":"Somatic mutations in cancer genomes are caused by multiple mutational processes, each of which generates a characteristic mutational signature1. Here, as part of the Pan-Cancer Analysis of Whole Genomes (PCAWG) Consortium2 of the International Cancer Genome Consortium (ICGC) and The Cancer Genome Atlas (TCGA), we characterized mutational signatures using 84,729,690 somatic mutations from 4,645 whole-genome and 19,184 exome sequences that encompass most types of cancer. We identified 49 single-base-substitution, 11 doublet-base-substitution, 4 clustered-base-substitution and 17 small insertion-and-deletion signatures. The substantial size of our dataset, compared with previous analyses3–15, enabled the discovery of new signatures, the separation of overlapping signatures and the decomposition of signatures into components that may represent associated—but distinct—DNA damage, repair and/or replication mechanisms. By estimating the contribution of each signature to the mutational catalogues of individual cancer genomes, we revealed associations of signatures to exogenous or endogenous exposures, as well as to defective DNA-maintenance processes. However, many signatures are of unknown cause. This analysis provides a systematic perspective on the repertoire of mutational processes that contribute to the development of human cancer.","container-title":"Nature","DOI":"10.1038/s41586-020-1943-3","ISSN":"14764687","issue":"7793","note":"PMID: 32025018\npublisher: Nature Research","page":"94-101","title":"The repertoire of mutational signatures in human cancer","volume":"578","author":[{"family":"Alexandrov","given":"Ludmil B."},{"family":"Kim","given":"Jaegil"},{"family":"Haradhvala","given":"Nicholas J."},{"family":"Huang","given":"Mi Ni"},{"family":"Tian Ng","given":"Alvin Wei"},{"family":"Wu","given":"Yang"},{"family":"Boot","given":"Arnoud"},{"family":"Covington","given":"Kyle R."},{"family":"Gordenin","given":"Dmitry A."},{"family":"Bergstrom","given":"Erik N."},{"family":"Islam","given":"S. M.Ashiqul"},{"family":"Lopez-Bigas","given":"Nuria"},{"family":"Klimczak","given":"Leszek J."},{"family":"McPherson","given":"John R."},{"family":"Morganella","given":"Sandro"},{"family":"Sabarinathan","given":"Radhakrishnan"},{"family":"Wheeler","given":"David A."},{"family":"Mustonen","given":"Ville"},{"family":"Boutros","given":"Paul"},{"family":"Chan","given":"Kin"},{"family":"Fujimoto","given":"Akihiro"},{"family":"Getz","given":"Gad"},{"family":"Huang","given":"Mi Ni"},{"family":"Kazanov","given":"Marat"},{"family":"Lawrence","given":"Michael"},{"family":"Martincorena","given":"Iñigo"},{"family":"Morganella","given":"Sandro"},{"family":"Nakagawa","given":"Hidewaki"},{"family":"Polak","given":"Paz"},{"family":"Prokopec","given":"Stephenie"},{"family":"Roberts","given":"Steven A."},{"family":"Rozen","given":"Steven G."},{"family":"Saini","given":"Natalie"},{"family":"Shibata","given":"Tatsuhiro"},{"family":"Shiraishi","given":"Yuichi"},{"family":"Stratton","given":"Michael R."},{"family":"Teh","given":"Bin Tean"},{"family":"Vázquez-García","given":"Ignacio"},{"family":"Yousif","given":"Fouad"},{"family":"Yu","given":"Willie"}],"issued":{"date-parts":[["2020",2,6]]}}}],"schema":"https://github.com/citation-style-language/schema/raw/master/csl-citation.json"}</w:instrText>
       </w:r>
       <w:r>
         <w:rPr/>
@@ -869,12 +981,7 @@
       </w:r>
       <w:r>
         <w:rPr/>
-      </w:r>
-      <w:r>
-        <w:rPr>
-          <w:rStyle w:val="normalfirstChar"/>
-        </w:rPr>
-        <w:t>(Boot et al. 2022)</w:t>
+        <w:t>Alexandrov et al. 2020</w:t>
       </w:r>
       <w:r>
         <w:rPr/>
@@ -884,60 +991,22 @@
         <w:fldChar w:fldCharType="end"/>
       </w:r>
       <w:r>
-        <w:rPr>
-          <w:rStyle w:val="normalfirstChar"/>
-        </w:rPr>
-        <w:t xml:space="preserve">. </w:t>
-      </w:r>
-      <w:r>
-        <w:rPr/>
-        <w:t xml:space="preserve">Despite their importance, indel signatures have received less attention than SBS signatures, and COSMIC v3.5 catalogs 25 indel signatures compared to 78 SBS signatures. </w:t>
-      </w:r>
-    </w:p>
-    <w:p>
-      <w:pPr>
-        <w:pStyle w:val="Normal"/>
-        <w:rPr>
-          <w:shd w:fill="FFFF00" w:val="clear"/>
-        </w:rPr>
-      </w:pPr>
-      <w:r>
-        <w:rPr>
-          <w:shd w:fill="FFFF00" w:val="clear"/>
-        </w:rPr>
-        <w:t xml:space="preserve">&lt;check Koh et all counts for indels: 5 * 7 + 2 = 32 including 4 artifacts&gt; </w:t>
-      </w:r>
-    </w:p>
-    <w:p>
-      <w:pPr>
-        <w:pStyle w:val="Normal"/>
-        <w:rPr>
-          <w:shd w:fill="FFFF00" w:val="clear"/>
-        </w:rPr>
-      </w:pPr>
-      <w:r>
-        <w:rPr>
-          <w:shd w:fill="FFFF00" w:val="clear"/>
-        </w:rPr>
-        <w:t>&lt; cosmic SBS: 3 columns| sbs3 to sbs20 9 | sbs22b to sbs42 8 | sbs85 to sbs110 9 &gt;</w:t>
-      </w:r>
-    </w:p>
-    <w:p>
-      <w:pPr>
-        <w:pStyle w:val="Normal"/>
-        <w:rPr/>
-      </w:pPr>
-      <w:r>
-        <w:rPr/>
-        <w:t xml:space="preserve">The first widely used classification of indels recognizes 83 indel types </w:t>
+        <w:rPr/>
+        <w:t xml:space="preserve">and recently </w:t>
+      </w:r>
+      <w:bookmarkStart w:id="12" w:name="ZOTERO_BREF_2bTJlJjriYWb"/>
+      <w:r>
+        <w:rPr/>
+        <w:t>(Koh et al. 2025b)</w:t>
       </w:r>
       <w:r>
         <w:fldChar w:fldCharType="begin"/>
       </w:r>
       <w:r>
         <w:rPr/>
-        <w:instrText xml:space="preserve">ADDIN ZOTERO_ITEM CSL_CITATION {"citationID":"fIiqgmcK","properties":{"formattedCitation":"(Alexandrov et al. 2020)","plainCitation":"(Alexandrov et al. 2020)","dontUpdate":true,"noteIndex":0},"citationItems":[{"id":"LB8OR9DJ/jGITRxMJ","uris":["http://zotero.org/users/14858941/items/D4J6FKUG"],"itemData":{"id":659,"type":"article-journal","abstract":"Somatic mutations in cancer genomes are caused by multiple mutational processes, each of which generates a characteristic mutational signature1. Here, as part of the Pan-Cancer Analysis of Whole Genomes (PCAWG) Consortium2 of the International Cancer Genome Consortium (ICGC) and The Cancer Genome Atlas (TCGA), we characterized mutational signatures using 84,729,690 somatic mutations from 4,645 whole-genome and 19,184 exome sequences that encompass most types of cancer. We identified 49 single-base-substitution, 11 doublet-base-substitution, 4 clustered-base-substitution and 17 small insertion-and-deletion signatures. The substantial size of our dataset, compared with previous analyses3–15, enabled the discovery of new signatures, the separation of overlapping signatures and the decomposition of signatures into components that may represent associated—but distinct—DNA damage, repair and/or replication mechanisms. By estimating the contribution of each signature to the mutational catalogues of individual cancer genomes, we revealed associations of signatures to exogenous or endogenous exposures, as well as to defective DNA-maintenance processes. However, many signatures are of unknown cause. This analysis provides a systematic perspective on the repertoire of mutational processes that contribute to the development of human cancer.","container-title":"Nature","DOI":"10.1038/s41586-020-1943-3","ISSN":"14764687","issue":"7793","note":"PMID: 32025018\npublisher: Nature Research","page":"94-101","title":"The repertoire of mutational signatures in human cancer","volume":"578","author":[{"family":"Alexandrov","given":"Ludmil B."},{"family":"Kim","given":"Jaegil"},{"family":"Haradhvala","given":"Nicholas J."},{"family":"Huang","given":"Mi Ni"},{"family":"Tian Ng","given":"Alvin Wei"},{"family":"Wu","given":"Yang"},{"family":"Boot","given":"Arnoud"},{"family":"Covington","given":"Kyle R."},{"family":"Gordenin","given":"Dmitry A."},{"family":"Bergstrom","given":"Erik N."},{"family":"Islam","given":"S. M.Ashiqul"},{"family":"Lopez-Bigas","given":"Nuria"},{"family":"Klimczak","given":"Leszek J."},{"family":"McPherson","given":"John R."},{"family":"Morganella","given":"Sandro"},{"family":"Sabarinathan","given":"Radhakrishnan"},{"family":"Wheeler","given":"David A."},{"family":"Mustonen","given":"Ville"},{"family":"Boutros","given":"Paul"},{"family":"Chan","given":"Kin"},{"family":"Fujimoto","given":"Akihiro"},{"family":"Getz","given":"Gad"},{"family":"Huang","given":"Mi Ni"},{"family":"Kazanov","given":"Marat"},{"family":"Lawrence","given":"Michael"},{"family":"Martincorena","given":"Iñigo"},{"family":"Morganella","given":"Sandro"},{"family":"Nakagawa","given":"Hidewaki"},{"family":"Polak","given":"Paz"},{"family":"Prokopec","given":"Stephenie"},{"family":"Roberts","given":"Steven A."},{"family":"Rozen","given":"Steven G."},{"family":"Saini","given":"Natalie"},{"family":"Shibata","given":"Tatsuhiro"},{"family":"Shiraishi","given":"Yuichi"},{"family":"Stratton","given":"Michael R."},{"family":"Teh","given":"Bin Tean"},{"family":"Vázquez-García","given":"Ignacio"},{"family":"Yousif","given":"Fouad"},{"family":"Yu","given":"Willie"}],"issued":{"date-parts":[["2020",2,6]]}}}],"schema":"https://github.com/citation-style-language/schema/raw/master/csl-citation.json"}</w:instrText>
-      </w:r>
+        <w:instrText xml:space="preserve">vnd.oasis.opendocument.field.UNHANDLED</w:instrText>
+      </w:r>
+      <w:bookmarkEnd w:id="12"/>
       <w:r>
         <w:rPr/>
       </w:r>
@@ -947,7 +1016,7 @@
       </w:r>
       <w:r>
         <w:rPr/>
-        <w:t>Alexandrov et al. 2020</w:t>
+        <w:t>(Koh et al. 2025)</w:t>
       </w:r>
       <w:r>
         <w:rPr/>
@@ -958,42 +1027,15 @@
       </w:r>
       <w:r>
         <w:rPr/>
-        <w:t xml:space="preserve">  and recently </w:t>
-      </w:r>
-      <w:r>
-        <w:fldChar w:fldCharType="begin"/>
-      </w:r>
-      <w:r>
-        <w:rPr/>
-        <w:instrText xml:space="preserve">vnd.oasis.opendocument.field.UNHANDLED</w:instrText>
-      </w:r>
-      <w:r>
-        <w:rPr/>
-      </w:r>
-      <w:r>
-        <w:rPr/>
-        <w:fldChar w:fldCharType="separate"/>
-      </w:r>
-      <w:r>
-        <w:rPr/>
-        <w:t>(Koh et al. 2025)</w:t>
-      </w:r>
-      <w:r>
-        <w:rPr/>
-      </w:r>
-      <w:r>
-        <w:rPr/>
-        <w:fldChar w:fldCharType="end"/>
-      </w:r>
-      <w:r>
-        <w:rPr/>
-        <w:t xml:space="preserve"> proposed two schemes, one with 89 types of indel and one with 476 types (Figure 1). Of note, algorithmic translation between the 83-type classification and the two new classification schemes is impossible</w:t>
-      </w:r>
-      <w:r>
-        <w:rPr>
-          <w:shd w:fill="FFFF00" w:val="clear"/>
-        </w:rPr>
-        <w:t xml:space="preserve"> (Table S XXXX)</w:t>
+        <w:t xml:space="preserve"> proposed two </w:t>
+      </w:r>
+      <w:r>
+        <w:rPr/>
+        <w:t xml:space="preserve">classification </w:t>
+      </w:r>
+      <w:r>
+        <w:rPr/>
+        <w:t xml:space="preserve">schemes, one with 89 types of indel and one with 476 types (Figure 1). </w:t>
       </w:r>
     </w:p>
     <w:p>
@@ -1132,20 +1174,28 @@
       </w:pPr>
       <w:r>
         <w:rPr/>
-        <w:t xml:space="preserve">Koh et al., proposed two new classifications, one based on 476 types of indel and one based on 89 types, which mainly consolidates similar mutation types in the 476-type classification into more-coarse-grained mutation types </w:t>
-      </w:r>
-      <w:bookmarkStart w:id="9" w:name="ZOTERO_BREF_6zFIi2vPZWZ4"/>
-      <w:r>
-        <w:rPr/>
-        <w:t>(Koh et al. 2</w:t>
-      </w:r>
+        <w:t xml:space="preserve">The two new indel classification scheme consist of </w:t>
+      </w:r>
+      <w:r>
+        <w:rPr/>
+        <w:t>one based on 476 types of indel and one based on 89 types, which mainly consolidates similar mutation types in the 476-type classification into coarse</w:t>
+      </w:r>
+      <w:r>
+        <w:rPr/>
+        <w:t>r</w:t>
+      </w:r>
+      <w:r>
+        <w:rPr/>
+        <w:t xml:space="preserve">-grained mutation types </w:t>
+      </w:r>
+      <w:bookmarkStart w:id="13" w:name="ZOTERO_BREF_6zFIi2vPZWZ4"/>
       <w:r>
         <w:rPr>
           <w:shd w:fill="auto" w:val="clear"/>
         </w:rPr>
-        <w:t>025)</w:t>
-      </w:r>
-      <w:bookmarkEnd w:id="9"/>
+        <w:t>(Koh et al. 2025a)</w:t>
+      </w:r>
+      <w:bookmarkEnd w:id="13"/>
       <w:r>
         <w:rPr>
           <w:color w:val="000000"/>
@@ -1157,11 +1207,33 @@
         <w:rPr>
           <w:shd w:fill="auto" w:val="clear"/>
         </w:rPr>
-        <w:t xml:space="preserve"> C</w:t>
-      </w:r>
-      <w:r>
-        <w:rPr/>
-        <w:t>ritically, both the 476 and the 89-type classifications distinguish different types indels of a single T or C according to the non-T (respectively, non-C) flaking bases while the 83-type classification does not make these distinctions. Consideration of flanking bases dramatically improves discrimination between mutational spectra and signatures involving single-base indels, which are present in most signatures. For example, the 89-type classification distinguishes between deletions of a T in which the preceding base is A, C, or G (in Figure 1B, signature InsDel23). &lt;</w:t>
+        <w:t xml:space="preserve"> </w:t>
+      </w:r>
+      <w:r>
+        <w:rPr>
+          <w:shd w:fill="auto" w:val="clear"/>
+        </w:rPr>
+        <w:t>Critically, unlike the 83-type classification scheme</w:t>
+      </w:r>
+      <w:r>
+        <w:rPr/>
+        <w:t xml:space="preserve">, both the 476 and the 89-type classifications distinguish different types indels of a single T or C according to the non-T (respectively, non-C) flaking bases. </w:t>
+      </w:r>
+      <w:r>
+        <w:rPr/>
+        <w:t>This</w:t>
+      </w:r>
+      <w:r>
+        <w:rPr/>
+        <w:t xml:space="preserve"> dramatically improves discrimination between mutational spectra and signatures </w:t>
+      </w:r>
+      <w:r>
+        <w:rPr/>
+        <w:t>containing</w:t>
+      </w:r>
+      <w:r>
+        <w:rPr/>
+        <w:t xml:space="preserve"> single-base indels, which are present in most signatures. For example, the 89-type classification distinguishes between deletions of a T in which the preceding base is A, C, or G (in Figure 1B, signature InsDel23). &lt;</w:t>
       </w:r>
       <w:r>
         <w:rPr>
@@ -1171,7 +1243,15 @@
       </w:r>
       <w:r>
         <w:rPr/>
-        <w:t xml:space="preserve">Thus, deletions of ATA&gt;AA or ATTA&gt;ATA are distinguished from deletions of CTA&gt;CA or CTTA&gt;CTA, distinctions in the identity of the flanking base (in the example, A and C) that the 83-type classification does not capture. At the same time, however, for deletions of a single T, the 89-type classification groups together deletions of a single T in isolation along with deletions of a single T from repeats of 2 to 4 Ts, a distinction that the 83-type makes (Figure 1B versus Figure 1C). </w:t>
+        <w:t xml:space="preserve">Thus, deletions of ATA&gt;AA or ATTA&gt;ATA are distinguished from deletions of CTA&gt;CA or CTTA&gt;CTA, distinctions in the identity of the flanking base (in the example, A and C) that the 83-type classification does not capture. At the same time, however, for deletions of a single T, the 89-type classification groups together deletions of a single T in isolation along with deletions of a single T from repeats of 2 to 4 Ts, a distinction that the 83-type </w:t>
+      </w:r>
+      <w:r>
+        <w:rPr/>
+        <w:t>and 476-type classification schemes capture</w:t>
+      </w:r>
+      <w:r>
+        <w:rPr/>
+        <w:t xml:space="preserve"> (Figure 1B versus Figure 1C). </w:t>
       </w:r>
     </w:p>
     <w:p>
@@ -1181,7 +1261,7 @@
       </w:pPr>
       <w:r>
         <w:rPr/>
-        <w:t>There are advantages to each of the indel classification schemes. In the 83-type and 476-type classifications the most common AA-related deletions of single Ts are deletions of single Ts, while the 89-type collapses these to a single types consisting of  deletions of 1 to 4 Ts in various flanking contexts. Both the 476 and the 89-type classifications show that deletions of T are most often associated with a flanking A, which one might speculate is related to the adenine adducts caused by AA. These adenine adducts are also thought to be responsible for the predominance of A&gt;T single base substitutions in the AA SBS signature and of the frequent involvement of adenines in the AA DBS signatures (Figure 1C,D).</w:t>
+        <w:t>There are advantages to each of the indel classification schemes. In the 83-type and 476-type classifications the most common AA-related deletions of single Ts are deletions of single Ts, while the 89-type collapses these to a single types consisting of deletions of 1 to 4 Ts in various flanking contexts. Both the 476 and the 89-type classifications show that deletions of T are most often associated with a flanking A, which one might speculate is related to the adenine adducts caused by AA. These adenine adducts are also thought to be responsible for the predominance of A&gt;T single base substitutions in the AA SBS signature and of the frequent involvement of adenines in the AA DBS signatures (Figure 1C,D).</w:t>
       </w:r>
     </w:p>
     <w:p>
@@ -1290,22 +1370,22 @@
         <w:rPr/>
         <w:t xml:space="preserve">using a method based on hierarchical Dirichlet processes  </w:t>
       </w:r>
-      <w:bookmarkStart w:id="10" w:name="ZOTERO_BREF_sXKgi2ptdMXh"/>
+      <w:bookmarkStart w:id="14" w:name="ZOTERO_BREF_sXKgi2ptdMXh"/>
       <w:r>
         <w:rPr/>
         <w:t>(Liu et al. 2023)</w:t>
       </w:r>
-      <w:bookmarkEnd w:id="10"/>
+      <w:bookmarkEnd w:id="14"/>
       <w:r>
         <w:rPr/>
         <w:t xml:space="preserve">, and SigProfilerExtractor (SigPro), a method based on non-negative matrix factorization </w:t>
       </w:r>
-      <w:bookmarkStart w:id="11" w:name="ZOTERO_BREF_Ax2rB3g50il2"/>
+      <w:bookmarkStart w:id="15" w:name="ZOTERO_BREF_Ax2rB3g50il2"/>
       <w:r>
         <w:rPr/>
         <w:t>(Islam et al. 2022)</w:t>
       </w:r>
-      <w:bookmarkEnd w:id="11"/>
+      <w:bookmarkEnd w:id="15"/>
       <w:r>
         <w:rPr/>
         <w:t>. The extracted signatures were broadly consistent between the two methods (</w:t>
@@ -1396,12 +1476,12 @@
         </w:rPr>
         <w:t xml:space="preserve">incorporating statistical analysis for the presence of a given signature </w:t>
       </w:r>
-      <w:bookmarkStart w:id="12" w:name="ZOTERO_BREF_Icd6wZN2C4n7"/>
+      <w:bookmarkStart w:id="16" w:name="ZOTERO_BREF_Icd6wZN2C4n7"/>
       <w:r>
         <w:rPr/>
         <w:t>(Jiang et al. 2024)</w:t>
       </w:r>
-      <w:bookmarkEnd w:id="12"/>
+      <w:bookmarkEnd w:id="16"/>
       <w:r>
         <w:rPr/>
         <w:t xml:space="preserve">. Tumors with high TMB often exhibit </w:t>
@@ -2107,7 +2187,7 @@
         </w:rPr>
         <w:t xml:space="preserve"> </w:t>
       </w:r>
-      <w:bookmarkStart w:id="13" w:name="ZOTERO_BREF_HAsxUjHZcJ4v"/>
+      <w:bookmarkStart w:id="17" w:name="ZOTERO_BREF_HAsxUjHZcJ4v"/>
       <w:r>
         <w:rPr>
           <w:b w:val="false"/>
@@ -2121,7 +2201,7 @@
         </w:rPr>
         <w:t>(Martínez-Jiménez et al. 2023; Bavi et al. 2020)</w:t>
       </w:r>
-      <w:bookmarkEnd w:id="13"/>
+      <w:bookmarkEnd w:id="17"/>
       <w:r>
         <w:rPr/>
         <w:t xml:space="preserve">, several samples displaying MSI characteristics—such as high SBS and indel mutations alongside MSI-associated SBS signatures—were classified as MSS. To resolve this discrepancy, we updated the MSI status using MSISeq, a software tool designed to identify MSI status based on catalogs of somatic mutations </w:t>
@@ -2508,143 +2588,210 @@
       </w:pPr>
       <w:r>
         <w:rPr/>
-        <w:t>A novel ID-TOP1 signature</w:t>
+        <w:t xml:space="preserve">A novel ID-TOP1 signature </w:t>
+      </w:r>
+      <w:r>
+        <w:rPr>
+          <w:shd w:fill="FFFF00" w:val="clear"/>
+        </w:rPr>
+        <w:t>&lt;</w:t>
+      </w:r>
+      <w:r>
+        <w:rPr>
+          <w:shd w:fill="FFFF00" w:val="clear"/>
+        </w:rPr>
+        <w:t xml:space="preserve">moved to a separate document for editing </w:t>
+      </w:r>
+      <w:r>
+        <w:rPr>
+          <w:shd w:fill="FFFF00" w:val="clear"/>
+        </w:rPr>
+        <w:t>DO NOT EDIT THIS HERE</w:t>
+      </w:r>
+      <w:r>
+        <w:rPr>
+          <w:shd w:fill="FFFF00" w:val="clear"/>
+        </w:rPr>
+        <w:t>&gt;</w:t>
       </w:r>
     </w:p>
     <w:p>
       <w:pPr>
         <w:pStyle w:val="Normal"/>
-        <w:rPr/>
-      </w:pPr>
-      <w:r>
-        <w:rPr/>
+        <w:rPr>
+          <w:strike/>
+        </w:rPr>
+      </w:pPr>
+      <w:r>
+        <w:rPr>
+          <w:strike/>
+        </w:rPr>
         <w:t xml:space="preserve">We identified a novel pair of mutational signatures, ID_F and InsDel_F, both characterized by 1–3 bp deletions from two repeats or microhomology, with strong support from both PCAWG and HMF samples (Figure </w:t>
       </w:r>
       <w:r>
         <w:rPr>
           <w:rFonts w:hint="eastAsia"/>
+          <w:strike/>
         </w:rPr>
         <w:t>8</w:t>
       </w:r>
       <w:r>
-        <w:rPr/>
+        <w:rPr>
+          <w:strike/>
+        </w:rPr>
         <w:t xml:space="preserve">A, </w:t>
       </w:r>
       <w:r>
         <w:rPr>
           <w:rFonts w:hint="eastAsia"/>
+          <w:strike/>
         </w:rPr>
         <w:t>Figure S7</w:t>
       </w:r>
       <w:r>
-        <w:rPr/>
+        <w:rPr>
+          <w:strike/>
+        </w:rPr>
         <w:t>). Notably, two PCAWG samples exhibited high Hx_ID29/ID_F activity: a skin melanoma genome (SP103894) with 3,772 Hx_ID29/ID_F mutations, and a breast cancer genome (SP5559) with 949 ID_F mutations</w:t>
       </w:r>
       <w:r>
         <w:rPr>
           <w:rFonts w:hint="eastAsia"/>
+          <w:strike/>
         </w:rPr>
         <w:t xml:space="preserve"> (Figure S7B)</w:t>
       </w:r>
       <w:r>
-        <w:rPr/>
+        <w:rPr>
+          <w:strike/>
+        </w:rPr>
         <w:t xml:space="preserve">. The inclusion of additional samples enabled the detection of these rare signatures within the PCAWG dataset. Importantly, previous analyses often failed to extract ID4 and ID_F simultaneously, </w:t>
       </w:r>
       <w:r>
         <w:rPr>
+          <w:strike/>
           <w:shd w:fill="FFFF00" w:val="clear"/>
         </w:rPr>
         <w:t xml:space="preserve">&lt;steve soften this&gt; </w:t>
       </w:r>
       <w:r>
-        <w:rPr/>
+        <w:rPr>
+          <w:strike/>
+        </w:rPr>
         <w:t xml:space="preserve">and frequently misclassified ID4 as generated by ID-TOP1-TAM </w:t>
       </w:r>
-      <w:bookmarkStart w:id="14" w:name="ZOTERO_BREF_xeDB1zkV4c3y"/>
-      <w:r>
-        <w:rPr/>
-        <w:t>(Jin et al. 2024; Koh et al. 2025; Reijns et al. 2022)</w:t>
-      </w:r>
-      <w:bookmarkEnd w:id="14"/>
-      <w:r>
-        <w:rPr/>
+      <w:bookmarkStart w:id="18" w:name="ZOTERO_BREF_xeDB1zkV4c3y"/>
+      <w:r>
+        <w:rPr>
+          <w:strike/>
+        </w:rPr>
+        <w:t>(Jin et al. 2024; Koh et al. 2025a; Reijns et al. 2022)</w:t>
+      </w:r>
+      <w:bookmarkEnd w:id="18"/>
+      <w:r>
+        <w:rPr>
+          <w:strike/>
+        </w:rPr>
         <w:t xml:space="preserve">. Here, for the first time, we identified C_ID4 and ID_F, along with their corresponding 89-type representations (InsDel4a, InsDel4b, and InsDel_F), using a de novo extraction approach. Compared to C_ID4, ID_F (corresponding to ID-TOP1-TAM) lacks signals representing the removal of 1–3 bp sequences from regions with more than three repeats or microhomologies. This pattern is also reflected in the 89-type representations: InsDel4a and InsDel4b show a higher proportion of peaks at </w:t>
       </w:r>
       <w:r>
         <w:rPr>
           <w:i/>
           <w:iCs/>
+          <w:strike/>
         </w:rPr>
         <w:t>L(3,):U(3,):R(2,9)</w:t>
       </w:r>
       <w:r>
-        <w:rPr/>
+        <w:rPr>
+          <w:strike/>
+        </w:rPr>
         <w:t xml:space="preserve">, while InsDelx29/InsDel_F is dominated by the peak at </w:t>
       </w:r>
       <w:r>
         <w:rPr>
           <w:i/>
           <w:iCs/>
+          <w:strike/>
         </w:rPr>
         <w:t>L(2,8):U(1,2):R(2,4)</w:t>
       </w:r>
       <w:r>
-        <w:rPr/>
+        <w:rPr>
+          <w:strike/>
+        </w:rPr>
         <w:t>.</w:t>
       </w:r>
     </w:p>
     <w:p>
       <w:pPr>
         <w:pStyle w:val="Normal"/>
-        <w:rPr/>
-      </w:pPr>
-      <w:r>
-        <w:rPr/>
+        <w:rPr>
+          <w:strike/>
+        </w:rPr>
+      </w:pPr>
+      <w:r>
+        <w:rPr>
+          <w:strike/>
+        </w:rPr>
         <w:t>Because 89-type analysis is currently limited to human genomes (Koh et al., 2025), and due to the strong resemblance between InDel29 and InDel4a</w:t>
       </w:r>
       <w:r>
         <w:rPr>
           <w:rFonts w:hint="eastAsia"/>
+          <w:strike/>
         </w:rPr>
         <w:t>/4b</w:t>
       </w:r>
       <w:r>
-        <w:rPr/>
+        <w:rPr>
+          <w:strike/>
+        </w:rPr>
         <w:t xml:space="preserve"> and their corresponding </w:t>
       </w:r>
       <w:r>
         <w:rPr>
           <w:rFonts w:hint="eastAsia"/>
+          <w:strike/>
         </w:rPr>
         <w:t>83-type</w:t>
       </w:r>
       <w:r>
-        <w:rPr/>
+        <w:rPr>
+          <w:strike/>
+        </w:rPr>
         <w:t xml:space="preserve"> signatures, we focused </w:t>
       </w:r>
       <w:r>
         <w:rPr>
           <w:rFonts w:hint="eastAsia"/>
+          <w:strike/>
         </w:rPr>
         <w:t xml:space="preserve">most of </w:t>
       </w:r>
       <w:r>
-        <w:rPr/>
+        <w:rPr>
+          <w:strike/>
+        </w:rPr>
         <w:t>our subsequent analyses specifically on ID_F.</w:t>
       </w:r>
       <w:r>
         <w:rPr>
           <w:rFonts w:hint="eastAsia"/>
+          <w:strike/>
         </w:rPr>
         <w:t xml:space="preserve"> </w:t>
       </w:r>
       <w:r>
-        <w:rPr/>
+        <w:rPr>
+          <w:strike/>
+        </w:rPr>
         <w:t>Upon re-examining the rnh201Δ</w:t>
       </w:r>
       <w:r>
         <w:rPr>
           <w:rFonts w:hint="eastAsia"/>
+          <w:strike/>
         </w:rPr>
         <w:t xml:space="preserve"> </w:t>
       </w:r>
@@ -2652,26 +2799,33 @@
         <w:rPr>
           <w:i/>
           <w:iCs/>
+          <w:strike/>
         </w:rPr>
         <w:t>Saccharomyces cerevisiae</w:t>
       </w:r>
       <w:r>
-        <w:rPr/>
+        <w:rPr>
+          <w:strike/>
+        </w:rPr>
         <w:t xml:space="preserve"> genomes, we observed 2 bp deletion patterns similar to those of ID_F, although deletions within microhomology were depleted (Williams et al. 2019; Conover et al. 2015</w:t>
       </w:r>
       <w:r>
         <w:rPr>
           <w:rFonts w:hint="eastAsia"/>
+          <w:strike/>
         </w:rPr>
         <w:t>, Figures S8</w:t>
       </w:r>
       <w:r>
-        <w:rPr/>
+        <w:rPr>
+          <w:strike/>
+        </w:rPr>
         <w:t>).</w:t>
       </w:r>
       <w:r>
         <w:rPr>
           <w:rFonts w:hint="eastAsia"/>
+          <w:strike/>
         </w:rPr>
         <w:t xml:space="preserve"> </w:t>
       </w:r>
@@ -2716,267 +2870,307 @@
         <w:rPr>
           <w:strike/>
         </w:rPr>
+        <w:t xml:space="preserve"> The primary peak predominantly represents the deletion of CT from 5’-CTCT-3’ (or AG from 5’-AGAG-3’), as indicated by the extended sequence analysis of RNASEH2B-KO cell lines and </w:t>
+      </w:r>
+      <w:r>
+        <w:rPr>
+          <w:rFonts w:hint="eastAsia"/>
+          <w:strike/>
+        </w:rPr>
+        <w:t xml:space="preserve">the </w:t>
+      </w:r>
+      <w:r>
+        <w:rPr>
+          <w:strike/>
+        </w:rPr>
+        <w:t xml:space="preserve">five </w:t>
+      </w:r>
+      <w:r>
+        <w:rPr>
+          <w:rFonts w:hint="eastAsia"/>
+          <w:strike/>
+        </w:rPr>
+        <w:t>genomes</w:t>
+      </w:r>
+      <w:r>
+        <w:rPr>
+          <w:strike/>
+        </w:rPr>
+        <w:t xml:space="preserve"> exhibiting the highest ID_F activity.</w:t>
+      </w:r>
+      <w:r>
+        <w:rPr>
+          <w:rFonts w:hint="eastAsia"/>
+          <w:strike/>
+        </w:rPr>
+        <w:t xml:space="preserve"> The weights of each </w:t>
+      </w:r>
+      <w:r>
+        <w:rPr>
+          <w:strike/>
+        </w:rPr>
+        <w:t>nucleotide</w:t>
+      </w:r>
+      <w:r>
+        <w:rPr>
+          <w:rFonts w:hint="eastAsia"/>
+          <w:strike/>
+        </w:rPr>
+        <w:t xml:space="preserve"> on each position </w:t>
+      </w:r>
+      <w:r>
+        <w:rPr>
+          <w:strike/>
+        </w:rPr>
+        <w:t>suggest</w:t>
+      </w:r>
+      <w:r>
+        <w:rPr>
+          <w:rFonts w:hint="eastAsia"/>
+          <w:strike/>
+        </w:rPr>
+        <w:t xml:space="preserve"> a preference of CTCT(deletion from repeats) or NTNT (deletion with microhomology) sequences at deletion sites for ID_F, while NTNT (deletion from repeats) and CTNT (deletion from microhomology) at deletion sites for C_ID4 (Figure 8C). T</w:t>
+      </w:r>
+      <w:r>
+        <w:rPr>
+          <w:strike/>
+        </w:rPr>
+        <w:t>umors exhibiting high Hx_ID29/ID_F activity show deletion sequences that closely resemble those observed in RNASEH2B null HEK293T cells, as well as in Rnaseh2b knockout mouse tumors and RNaseH2</w:t>
+      </w:r>
+      <w:r>
+        <w:rPr>
+          <w:rFonts w:hint="eastAsia"/>
+          <w:strike/>
+        </w:rPr>
+        <w:t>-</w:t>
+      </w:r>
+      <w:r>
+        <w:rPr>
+          <w:strike/>
+        </w:rPr>
+        <w:t>null RPE1 cells (Figure</w:t>
+      </w:r>
+      <w:r>
+        <w:rPr>
+          <w:rFonts w:hint="eastAsia"/>
+          <w:strike/>
+        </w:rPr>
+        <w:t xml:space="preserve"> S6, Figure S9</w:t>
+      </w:r>
+      <w:r>
+        <w:rPr>
+          <w:strike/>
+        </w:rPr>
+        <w:t>). In contrast, C_ID4 displays a more balanced preference for deleting CT and TT within tandem repeats, with a prevalent CTNTN motif found in microhomologies (</w:t>
+      </w:r>
+      <w:r>
+        <w:rPr>
+          <w:rFonts w:hint="eastAsia"/>
+          <w:strike/>
+        </w:rPr>
+        <w:t xml:space="preserve">Figure 8C, </w:t>
+      </w:r>
+      <w:r>
+        <w:rPr>
+          <w:strike/>
+        </w:rPr>
+        <w:t>Figure</w:t>
+      </w:r>
+      <w:r>
+        <w:rPr>
+          <w:rFonts w:hint="eastAsia"/>
+          <w:strike/>
+        </w:rPr>
+        <w:t xml:space="preserve"> S9</w:t>
+      </w:r>
+      <w:r>
+        <w:rPr>
+          <w:strike/>
+        </w:rPr>
+        <w:t>).</w:t>
+      </w:r>
+    </w:p>
+    <w:p>
+      <w:pPr>
+        <w:pStyle w:val="Normal"/>
+        <w:rPr>
+          <w:strike/>
+        </w:rPr>
+      </w:pPr>
+      <w:r>
+        <w:rPr>
+          <w:strike/>
+        </w:rPr>
+        <w:t xml:space="preserve">Collectively, </w:t>
+      </w:r>
+      <w:r>
+        <w:rPr>
+          <w:rFonts w:hint="eastAsia"/>
+          <w:strike/>
+        </w:rPr>
+        <w:t>our analysis</w:t>
+      </w:r>
+      <w:r>
+        <w:rPr>
+          <w:strike/>
+        </w:rPr>
+        <w:t xml:space="preserve"> presents ID_F </w:t>
+      </w:r>
+      <w:r>
+        <w:rPr>
+          <w:rFonts w:hint="eastAsia"/>
+          <w:strike/>
+        </w:rPr>
+        <w:t xml:space="preserve">and InsDel_F </w:t>
+      </w:r>
+      <w:r>
+        <w:rPr>
+          <w:strike/>
+        </w:rPr>
+        <w:t xml:space="preserve">as </w:t>
+      </w:r>
+      <w:r>
+        <w:rPr>
+          <w:rFonts w:hint="eastAsia"/>
+          <w:strike/>
+        </w:rPr>
+        <w:t>two</w:t>
+      </w:r>
+      <w:r>
+        <w:rPr>
+          <w:strike/>
+        </w:rPr>
+        <w:t xml:space="preserve"> novel mutational signatures identified through de novo extraction from cancer genomic dat</w:t>
+      </w:r>
+      <w:r>
+        <w:rPr>
+          <w:rFonts w:hint="eastAsia"/>
+          <w:strike/>
+        </w:rPr>
+        <w:t>a, su</w:t>
+      </w:r>
+      <w:r>
+        <w:rPr>
+          <w:strike/>
+        </w:rPr>
+        <w:t>ggesting its association with TOP1-dependent deletions in RNASEH2A and/or RNASEH2B deficient cells. Previous work by Reijns et al. developed RNASEH2A-deficient mammalian cell lines and Rnaseh2b-KO mouse intestinal cancer models, revealing the enrichment of 2 bp deletions from tandem repeats or microhomology (Reijns et al. 2022</w:t>
+      </w:r>
+      <w:r>
+        <w:rPr>
+          <w:rFonts w:hint="eastAsia"/>
+          <w:strike/>
+        </w:rPr>
+        <w:t>, Figure S9B, C</w:t>
+      </w:r>
+      <w:r>
+        <w:rPr>
+          <w:strike/>
+        </w:rPr>
+        <w:t>). Our findings indicate that ID_F more closely resembles the mutational spectra from these knockout models than ID4, with average cosine similarities of 0.945 in mouse models, 0.965 in human cell line models, and 0.947 in yeast models, compared to C_ID4’s average cosine similarities of 0.690, 0.721, and 0.798 (</w:t>
+      </w:r>
+      <w:r>
+        <w:rPr>
+          <w:rFonts w:hint="eastAsia"/>
+          <w:strike/>
+        </w:rPr>
+        <w:t>Figure S8 B-D</w:t>
+      </w:r>
+      <w:r>
+        <w:rPr>
+          <w:strike/>
+        </w:rPr>
+        <w:t xml:space="preserve">). </w:t>
+      </w:r>
+      <w:r>
+        <w:rPr>
+          <w:rFonts w:hint="eastAsia"/>
+          <w:strike/>
+        </w:rPr>
+        <w:t xml:space="preserve">Compared to ID4, ID_F shows </w:t>
+      </w:r>
+      <w:r>
+        <w:rPr>
+          <w:strike/>
+        </w:rPr>
+        <w:t>an</w:t>
+      </w:r>
+      <w:r>
+        <w:rPr>
+          <w:rFonts w:hint="eastAsia"/>
+          <w:strike/>
+        </w:rPr>
+        <w:t xml:space="preserve"> almost depletion of long deletions (deletion length≥3) at repeats and microhomologies (Figure S6A). ID_F contributes to more mutations </w:t>
+      </w:r>
+      <w:r>
+        <w:rPr>
+          <w:strike/>
+        </w:rPr>
+        <w:t xml:space="preserve">in </w:t>
+      </w:r>
+      <w:r>
+        <w:rPr>
+          <w:rFonts w:hint="eastAsia"/>
+          <w:strike/>
+        </w:rPr>
+        <w:t xml:space="preserve">transcribed regions compared to untranscribed regions, which is also observed in RNase H2 null in vitro models (Figure 8D). The consistent observations </w:t>
+      </w:r>
+      <w:r>
+        <w:rPr>
+          <w:strike/>
+        </w:rPr>
+        <w:t>suggest</w:t>
+      </w:r>
+      <w:r>
+        <w:rPr>
+          <w:rFonts w:hint="eastAsia"/>
+          <w:strike/>
+        </w:rPr>
+        <w:t xml:space="preserve"> ID_F is associated with a transcription associated mutational process. </w:t>
+      </w:r>
+      <w:r>
+        <w:rPr>
+          <w:strike/>
+        </w:rPr>
+        <w:t>ID_F</w:t>
+      </w:r>
+      <w:r>
+        <w:rPr>
+          <w:rFonts w:hint="eastAsia"/>
+          <w:strike/>
+        </w:rPr>
+        <w:t xml:space="preserve"> and InsDel_F</w:t>
+      </w:r>
+      <w:r>
+        <w:rPr>
+          <w:strike/>
+        </w:rPr>
+        <w:t xml:space="preserve"> provides a more accurate representation of the genomic footprints associated with TOP1-TAM (transcription-associated mutagenesis) during the cleavage of embedded ribonucleotides in the absence of RNASEH2A and/or RNASEH2B </w:t>
+      </w:r>
+      <w:r>
+        <w:rPr>
+          <w:strike/>
+          <w:shd w:fill="FFFF00" w:val="clear"/>
+        </w:rPr>
+        <w:t>&lt;</w:t>
+      </w:r>
+      <w:r>
+        <w:rPr>
+          <w:strike/>
+          <w:shd w:fill="FFFF00" w:val="clear"/>
+        </w:rPr>
+        <w:t>these are not in the bibliography&gt;</w:t>
+      </w:r>
+      <w:r>
+        <w:rPr>
+          <w:strike/>
+        </w:rPr>
         <w:t xml:space="preserve"> </w:t>
       </w:r>
       <w:r>
-        <w:rPr/>
-        <w:t xml:space="preserve">The primary peak predominantly represents the deletion of CT from 5’-CTCT-3’ (or AG from 5’-AGAG-3’), as indicated by the extended sequence analysis of </w:t>
-      </w:r>
-      <w:r>
-        <w:rPr>
-          <w:strike/>
-        </w:rPr>
-        <w:t>RNASEH2B-KO cell lines and</w:t>
-      </w:r>
-      <w:r>
-        <w:rPr/>
-        <w:t xml:space="preserve"> </w:t>
-      </w:r>
-      <w:r>
-        <w:rPr>
-          <w:rFonts w:hint="eastAsia"/>
-        </w:rPr>
-        <w:t xml:space="preserve">the </w:t>
-      </w:r>
-      <w:r>
-        <w:rPr/>
-        <w:t xml:space="preserve">five </w:t>
-      </w:r>
-      <w:r>
-        <w:rPr>
-          <w:rFonts w:hint="eastAsia"/>
-        </w:rPr>
-        <w:t>genomes</w:t>
-      </w:r>
-      <w:r>
-        <w:rPr/>
-        <w:t xml:space="preserve"> exhibiting the highest ID_F activity.</w:t>
-      </w:r>
-      <w:r>
-        <w:rPr>
-          <w:rFonts w:hint="eastAsia"/>
-        </w:rPr>
-        <w:t xml:space="preserve"> The weights of each </w:t>
-      </w:r>
-      <w:r>
-        <w:rPr/>
-        <w:t>nucleotide</w:t>
-      </w:r>
-      <w:r>
-        <w:rPr>
-          <w:rFonts w:hint="eastAsia"/>
-        </w:rPr>
-        <w:t xml:space="preserve"> on each position </w:t>
-      </w:r>
-      <w:r>
-        <w:rPr/>
-        <w:t>suggest</w:t>
-      </w:r>
-      <w:r>
-        <w:rPr>
-          <w:rFonts w:hint="eastAsia"/>
-        </w:rPr>
-        <w:t xml:space="preserve"> a preference of CTCT(deletion from repeats) or NTNT (deletion with microhomology) sequences at deletion sites for ID_F, while NTNT (deletion from repeats) and CTNT (deletion from microhomology) at deletion sites for C_ID4 (Figure 8C). T</w:t>
-      </w:r>
-      <w:r>
-        <w:rPr/>
-        <w:t xml:space="preserve">umors exhibiting high Hx_ID29/ID_F activity show deletion sequences that closely resemble those observed in </w:t>
-      </w:r>
-      <w:r>
-        <w:rPr>
-          <w:strike/>
-        </w:rPr>
-        <w:t xml:space="preserve">RNASEH2B null HEK293T cells, as well as in </w:t>
-      </w:r>
-      <w:r>
-        <w:rPr/>
-        <w:t>Rnaseh2b knockout mouse tumors and RNaseH2</w:t>
-      </w:r>
-      <w:r>
-        <w:rPr>
-          <w:rFonts w:hint="eastAsia"/>
-        </w:rPr>
-        <w:t>-</w:t>
-      </w:r>
-      <w:r>
-        <w:rPr/>
-        <w:t>null RPE1 cells (Figure</w:t>
-      </w:r>
-      <w:r>
-        <w:rPr>
-          <w:rFonts w:hint="eastAsia"/>
-        </w:rPr>
-        <w:t xml:space="preserve"> S6, Figure S9</w:t>
-      </w:r>
-      <w:r>
-        <w:rPr/>
-        <w:t>). In contrast, C_ID4 displays a more balanced preference for deleting CT and TT within tandem repeats, with a prevalent CTNTN motif found in microhomologies (</w:t>
-      </w:r>
-      <w:r>
-        <w:rPr>
-          <w:rFonts w:hint="eastAsia"/>
-        </w:rPr>
-        <w:t xml:space="preserve">Figure 8C, </w:t>
-      </w:r>
-      <w:r>
-        <w:rPr/>
-        <w:t>Figure</w:t>
-      </w:r>
-      <w:r>
-        <w:rPr>
-          <w:rFonts w:hint="eastAsia"/>
-        </w:rPr>
-        <w:t xml:space="preserve"> S9</w:t>
-      </w:r>
-      <w:r>
-        <w:rPr/>
-        <w:t>).</w:t>
-      </w:r>
-    </w:p>
-    <w:p>
-      <w:pPr>
-        <w:pStyle w:val="Normal"/>
-        <w:rPr/>
-      </w:pPr>
-      <w:r>
-        <w:rPr/>
-        <w:t xml:space="preserve">Collectively, </w:t>
-      </w:r>
-      <w:r>
-        <w:rPr>
-          <w:rFonts w:hint="eastAsia"/>
-        </w:rPr>
-        <w:t>our analysis</w:t>
-      </w:r>
-      <w:r>
-        <w:rPr/>
-        <w:t xml:space="preserve"> presents ID_F </w:t>
-      </w:r>
-      <w:r>
-        <w:rPr>
-          <w:rFonts w:hint="eastAsia"/>
-        </w:rPr>
-        <w:t xml:space="preserve">and InsDel_F </w:t>
-      </w:r>
-      <w:r>
-        <w:rPr/>
-        <w:t xml:space="preserve">as </w:t>
-      </w:r>
-      <w:r>
-        <w:rPr>
-          <w:rFonts w:hint="eastAsia"/>
-        </w:rPr>
-        <w:t>two</w:t>
-      </w:r>
-      <w:r>
-        <w:rPr/>
-        <w:t xml:space="preserve"> novel mutational signatures identified through de novo extraction from cancer genomic dat</w:t>
-      </w:r>
-      <w:r>
-        <w:rPr>
-          <w:rFonts w:hint="eastAsia"/>
-        </w:rPr>
-        <w:t>a, su</w:t>
-      </w:r>
-      <w:r>
-        <w:rPr/>
-        <w:t>ggesting its association with TOP1-dependent deletions in RNASEH2A and/or RNASEH2B deficient cells. Previous work by Reijns et al. developed RNASEH2A-deficient mammalian cell lines and Rnaseh2b-KO mouse intestinal cancer models, revealing the enrichment of 2 bp deletions from tandem repeats or microhomology (Reijns et al. 2022</w:t>
-      </w:r>
-      <w:r>
-        <w:rPr>
-          <w:rFonts w:hint="eastAsia"/>
-        </w:rPr>
-        <w:t>, Figure S9B, C</w:t>
-      </w:r>
-      <w:r>
-        <w:rPr/>
-        <w:t>). Our findings indicate that ID_F more closely resembles the mutational spectra from these knockout models than ID4, with average cosine similarities of 0.945 in mouse models, 0.965 in human cell line models, and 0.947 in yeast models, compared to C_ID4’s average cosine similarities of 0.690, 0.721, and 0.798 (</w:t>
-      </w:r>
-      <w:r>
-        <w:rPr>
-          <w:rFonts w:hint="eastAsia"/>
-        </w:rPr>
-        <w:t>Figure S8 B-D</w:t>
-      </w:r>
-      <w:r>
-        <w:rPr/>
-        <w:t xml:space="preserve">). </w:t>
-      </w:r>
-      <w:r>
-        <w:rPr>
-          <w:rFonts w:hint="eastAsia"/>
-        </w:rPr>
-        <w:t xml:space="preserve">Compared to ID4, ID_F shows </w:t>
-      </w:r>
-      <w:r>
-        <w:rPr/>
-        <w:t>an</w:t>
-      </w:r>
-      <w:r>
-        <w:rPr>
-          <w:rFonts w:hint="eastAsia"/>
-        </w:rPr>
-        <w:t xml:space="preserve"> almost depletion of long deletions (deletion length≥3) at repeats and microhomologies (Figure S6A). ID_F contributes to more mutations </w:t>
-      </w:r>
-      <w:r>
-        <w:rPr/>
-        <w:t xml:space="preserve">in </w:t>
-      </w:r>
-      <w:r>
-        <w:rPr>
-          <w:rFonts w:hint="eastAsia"/>
-        </w:rPr>
-        <w:t>transcribed regions compared to untranscribed regions</w:t>
-      </w:r>
-      <w:r>
-        <w:rPr>
-          <w:rFonts w:hint="eastAsia"/>
-          <w:strike/>
-        </w:rPr>
-        <w:t xml:space="preserve">, which is also observed in RNase H2 null in vitro models </w:t>
-      </w:r>
-      <w:r>
-        <w:rPr>
-          <w:rFonts w:hint="eastAsia"/>
-        </w:rPr>
-        <w:t>(Figure 8D)</w:t>
-      </w:r>
-      <w:r>
-        <w:rPr>
-          <w:rFonts w:hint="eastAsia"/>
-          <w:strike/>
-        </w:rPr>
-        <w:t>.</w:t>
-      </w:r>
-      <w:r>
-        <w:rPr>
-          <w:rFonts w:hint="eastAsia"/>
-        </w:rPr>
-        <w:t xml:space="preserve"> The consistent observations </w:t>
-      </w:r>
-      <w:r>
-        <w:rPr/>
-        <w:t>suggest</w:t>
-      </w:r>
-      <w:r>
-        <w:rPr>
-          <w:rFonts w:hint="eastAsia"/>
-        </w:rPr>
-        <w:t xml:space="preserve"> ID_F is associated with a transcription associated mutational process. </w:t>
-      </w:r>
-      <w:r>
-        <w:rPr/>
-        <w:t>ID_F</w:t>
-      </w:r>
-      <w:r>
-        <w:rPr>
-          <w:rFonts w:hint="eastAsia"/>
-        </w:rPr>
-        <w:t xml:space="preserve"> and InsDel_F</w:t>
-      </w:r>
-      <w:r>
-        <w:rPr/>
-        <w:t xml:space="preserve"> provides a more accurate representation of the genomic footprints associated with TOP1-TAM (transcription-associated mutagenesis) during the cleavage of embedded ribonucleotides in the absence of RNASEH2A and/or RNASEH2B (S. N. Huang, Ghosh, and Pommier 2015; Sparks and Burgers 2015; Chon et al. 2009).</w:t>
+        <w:rPr>
+          <w:strike/>
+        </w:rPr>
+        <w:t>(S. N. Huang, Ghosh, and Pommier 2015; Sparks and Burgers 2015; Chon et al. 2009).</w:t>
       </w:r>
     </w:p>
     <w:p>
@@ -4307,7 +4501,7 @@
         <w:pStyle w:val="Bibliography1"/>
         <w:rPr/>
       </w:pPr>
-      <w:bookmarkStart w:id="15" w:name="ZOTERO_BREF_LiVs887hgA47"/>
+      <w:bookmarkStart w:id="19" w:name="ZOTERO_BREF_LiVs887hgA47"/>
       <w:r>
         <w:rPr/>
         <w:t xml:space="preserve">Alexandrov, Ludmil B., Young Seok Ju, Kerstin Haase, et al. 2016. ‘Mutational Signatures Associated with Tobacco Smoking in Human Cancer’. </w:t>
@@ -4410,6 +4604,26 @@
       </w:pPr>
       <w:r>
         <w:rPr/>
+        <w:t xml:space="preserve">Boot, Arnoud, Mo Liu, Nicole Stantial, et al. 2022. ‘Recurrent Mutations in Topoisomerase IIα Cause a Previously Undescribed Mutator Phenotype in Human Cancers’. </w:t>
+      </w:r>
+      <w:r>
+        <w:rPr>
+          <w:i/>
+        </w:rPr>
+        <w:t>Proceedings of the National Academy of Sciences</w:t>
+      </w:r>
+      <w:r>
+        <w:rPr/>
+        <w:t xml:space="preserve"> 119 (4): e2114024119. https://doi.org/10.1073/pnas.2114024119.</w:t>
+      </w:r>
+    </w:p>
+    <w:p>
+      <w:pPr>
+        <w:pStyle w:val="Bibliography1"/>
+        <w:rPr/>
+      </w:pPr>
+      <w:r>
+        <w:rPr/>
         <w:t xml:space="preserve">Boot, Arnoud, Alvin W.T. Ng, Fui Teen Chong, et al. 2020. ‘Characterization of Colibactin-Associated Mutational Signature in an Asian Oral Squamous Cell Carcinoma and in Other Mucosal Tumor Types’. </w:t>
       </w:r>
       <w:r>
@@ -4570,6 +4784,26 @@
       </w:pPr>
       <w:r>
         <w:rPr/>
+        <w:t xml:space="preserve">Huang, Mini, John R. McPherson, Ioana Cutcutache, Bin Tean Teh, Patrick Tan, and Steven G. Rozen. 2015. ‘MSIseq: Software for Assessing Microsatellite Instability from Catalogs of Somatic Mutations’. </w:t>
+      </w:r>
+      <w:r>
+        <w:rPr>
+          <w:i/>
+        </w:rPr>
+        <w:t>Scientific Reports</w:t>
+      </w:r>
+      <w:r>
+        <w:rPr/>
+        <w:t xml:space="preserve"> 5 (1): 13321. https://doi.org/10.1038/srep13321.</w:t>
+      </w:r>
+    </w:p>
+    <w:p>
+      <w:pPr>
+        <w:pStyle w:val="Bibliography1"/>
+        <w:rPr/>
+      </w:pPr>
+      <w:r>
+        <w:rPr/>
         <w:t xml:space="preserve">Islam, S. M.Ashiqul, Marcos Díaz-Gay, Yang Wu, et al. 2022. ‘Uncovering Novel Mutational Signatures by de Novo Extraction with SigProfilerExtractor’. </w:t>
       </w:r>
       <w:r>
@@ -4630,7 +4864,7 @@
       </w:pPr>
       <w:r>
         <w:rPr/>
-        <w:t xml:space="preserve">Koh, Gene Ching Chiek, Arjun Scott Nanda, Giuseppe Rinaldi, et al. 2025. ‘A Redefined InDel Taxonomy Provides Insights into Mutational Signatures’. </w:t>
+        <w:t xml:space="preserve">Koh, Gene Ching Chiek, Arjun Scott Nanda, Giuseppe Rinaldi, et al. 2025a. ‘A Redefined InDel Taxonomy Provides Insights into Mutational Signatures’. </w:t>
       </w:r>
       <w:r>
         <w:rPr>
@@ -4650,6 +4884,26 @@
       </w:pPr>
       <w:r>
         <w:rPr/>
+        <w:t xml:space="preserve">Koh, Gene Ching Chiek, Arjun Scott Nanda, Giuseppe Rinaldi, et al. 2025b. ‘A Redefined InDel Taxonomy Provides Insights into Mutational Signatures’. </w:t>
+      </w:r>
+      <w:r>
+        <w:rPr>
+          <w:i/>
+        </w:rPr>
+        <w:t>Nature Genetics</w:t>
+      </w:r>
+      <w:r>
+        <w:rPr/>
+        <w:t>, ahead of print, April 10. https://doi.org/10.1038/s41588-025-02152-y.</w:t>
+      </w:r>
+    </w:p>
+    <w:p>
+      <w:pPr>
+        <w:pStyle w:val="Bibliography1"/>
+        <w:rPr/>
+      </w:pPr>
+      <w:r>
+        <w:rPr/>
         <w:t xml:space="preserve">Kucab, Jill E., Xueqing Zou, Sandro Morganella, et al. 2019. ‘A Compendium of Mutational Signatures of Environmental Agents’. </w:t>
       </w:r>
       <w:r>
@@ -4822,7 +5076,7 @@
         <w:rPr/>
         <w:t xml:space="preserve"> 52 (11): 1189–97. https://doi.org/10.1038/s41588-020-0692-4.</w:t>
       </w:r>
-      <w:bookmarkEnd w:id="15"/>
+      <w:bookmarkEnd w:id="19"/>
     </w:p>
     <w:p>
       <w:pPr>

</xml_diff>